<commit_message>
screensjots for new TC
</commit_message>
<xml_diff>
--- a/Уточняющие вопросы.docx
+++ b/Уточняющие вопросы.docx
@@ -301,7 +301,26 @@
         <w:rPr>
           <w:lang w:val="ru-RU"/>
         </w:rPr>
-        <w:t>Может ли повар изменить/отменить заказ?</w:t>
+        <w:t>Может ли повар изменить заказ?</w:t>
+      </w:r>
+    </w:p>
+    <w:p>
+      <w:pPr>
+        <w:pStyle w:val="ListParagraph"/>
+        <w:numPr>
+          <w:ilvl w:val="0"/>
+          <w:numId w:val="1"/>
+        </w:numPr>
+        <w:jc w:val="both"/>
+        <w:rPr>
+          <w:lang w:val="ru-RU"/>
+        </w:rPr>
+      </w:pPr>
+      <w:r>
+        <w:rPr>
+          <w:lang w:val="ru-RU"/>
+        </w:rPr>
+        <w:t>Может ли повар отменить заказ?</w:t>
       </w:r>
     </w:p>
     <w:p>

</xml_diff>